<commit_message>
Minor update to document
</commit_message>
<xml_diff>
--- a/syseng_hwco/proj/Notes.docx
+++ b/syseng_hwco/proj/Notes.docx
@@ -5,259 +5,255 @@
     <w:p>
       <w:pPr>
         <w:pStyle w:val="Overskrift1"/>
-      </w:pPr>
-      <w:proofErr w:type="spellStart"/>
-      <w:r>
-        <w:t>Scope</w:t>
-      </w:r>
-      <w:proofErr w:type="spellEnd"/>
-      <w:r>
-        <w:t xml:space="preserve"> and </w:t>
-      </w:r>
-      <w:proofErr w:type="spellStart"/>
-      <w:r>
-        <w:t>Objective</w:t>
-      </w:r>
-      <w:proofErr w:type="spellEnd"/>
+        <w:rPr>
+          <w:lang w:val="en-US"/>
+        </w:rPr>
+      </w:pPr>
+      <w:r>
+        <w:rPr>
+          <w:lang w:val="en-US"/>
+        </w:rPr>
+        <w:t>Scope and Objective</w:t>
+      </w:r>
+    </w:p>
+    <w:p>
+      <w:pPr>
+        <w:rPr>
+          <w:lang w:val="en-US"/>
+        </w:rPr>
+      </w:pPr>
+    </w:p>
+    <w:p>
+      <w:pPr>
+        <w:rPr>
+          <w:lang w:val="en-US"/>
+        </w:rPr>
+      </w:pPr>
+      <w:r>
+        <w:rPr>
+          <w:lang w:val="en-US"/>
+        </w:rPr>
+        <w:t>Provide a proof-of-concept for a solution detailed in the proje</w:t>
+      </w:r>
+      <w:r>
+        <w:rPr>
+          <w:lang w:val="en-US"/>
+        </w:rPr>
+        <w:t>c</w:t>
+      </w:r>
+      <w:r>
+        <w:rPr>
+          <w:lang w:val="en-US"/>
+        </w:rPr>
+        <w:t xml:space="preserve">t definition. </w:t>
+      </w:r>
+      <w:r>
+        <w:rPr>
+          <w:lang w:val="en-US"/>
+        </w:rPr>
+        <w:t xml:space="preserve">Focus on architectural design and prototyping in </w:t>
+      </w:r>
+      <w:proofErr w:type="spellStart"/>
+      <w:r>
+        <w:rPr>
+          <w:lang w:val="en-US"/>
+        </w:rPr>
+        <w:t>SystemC</w:t>
+      </w:r>
+      <w:proofErr w:type="spellEnd"/>
+      <w:r>
+        <w:rPr>
+          <w:lang w:val="en-US"/>
+        </w:rPr>
+        <w:t xml:space="preserve"> </w:t>
+      </w:r>
+      <w:proofErr w:type="spellStart"/>
+      <w:r>
+        <w:rPr>
+          <w:lang w:val="en-US"/>
+        </w:rPr>
+        <w:t>til</w:t>
+      </w:r>
+      <w:proofErr w:type="spellEnd"/>
+      <w:r>
+        <w:rPr>
+          <w:lang w:val="en-US"/>
+        </w:rPr>
+        <w:t xml:space="preserve"> TLM </w:t>
+      </w:r>
+      <w:proofErr w:type="spellStart"/>
+      <w:r>
+        <w:rPr>
+          <w:lang w:val="en-US"/>
+        </w:rPr>
+        <w:t>niveau</w:t>
+      </w:r>
+      <w:proofErr w:type="spellEnd"/>
+      <w:r>
+        <w:rPr>
+          <w:lang w:val="en-US"/>
+        </w:rPr>
+        <w:t xml:space="preserve">. </w:t>
+      </w:r>
+    </w:p>
+    <w:p>
+      <w:pPr>
+        <w:rPr>
+          <w:lang w:val="en-US"/>
+        </w:rPr>
+      </w:pPr>
+    </w:p>
+    <w:p>
+      <w:r>
+        <w:t>Evaluerer hvilke platforme (inklusiv FPGA) der er muligt, fordele og ulemper, om nogen kan fravælges fra start af, m.m.</w:t>
+      </w:r>
     </w:p>
     <w:p/>
     <w:p>
-      <w:pPr>
-        <w:rPr>
-          <w:lang w:val="en-US"/>
-        </w:rPr>
-      </w:pPr>
-      <w:r>
-        <w:rPr>
-          <w:lang w:val="en-US"/>
-        </w:rPr>
-        <w:t>Provide a proof-of-concept for a solution detailed in the proje</w:t>
-      </w:r>
-      <w:r>
-        <w:rPr>
-          <w:lang w:val="en-US"/>
-        </w:rPr>
-        <w:t>c</w:t>
-      </w:r>
-      <w:r>
-        <w:rPr>
-          <w:lang w:val="en-US"/>
-        </w:rPr>
-        <w:t xml:space="preserve">t definition. </w:t>
-      </w:r>
-      <w:r>
-        <w:rPr>
-          <w:lang w:val="en-US"/>
-        </w:rPr>
-        <w:t xml:space="preserve">Focus on architectural design and prototyping in </w:t>
-      </w:r>
-      <w:proofErr w:type="spellStart"/>
-      <w:r>
-        <w:rPr>
-          <w:lang w:val="en-US"/>
-        </w:rPr>
-        <w:t>SystemC</w:t>
-      </w:r>
-      <w:proofErr w:type="spellEnd"/>
-      <w:r>
-        <w:rPr>
-          <w:lang w:val="en-US"/>
-        </w:rPr>
-        <w:t xml:space="preserve"> </w:t>
-      </w:r>
-      <w:proofErr w:type="spellStart"/>
-      <w:r>
-        <w:rPr>
-          <w:lang w:val="en-US"/>
-        </w:rPr>
-        <w:t>til</w:t>
-      </w:r>
-      <w:proofErr w:type="spellEnd"/>
-      <w:r>
-        <w:rPr>
-          <w:lang w:val="en-US"/>
-        </w:rPr>
-        <w:t xml:space="preserve"> TLM </w:t>
-      </w:r>
-      <w:proofErr w:type="spellStart"/>
-      <w:r>
-        <w:rPr>
-          <w:lang w:val="en-US"/>
-        </w:rPr>
-        <w:t>niveau</w:t>
-      </w:r>
-      <w:proofErr w:type="spellEnd"/>
-      <w:r>
-        <w:rPr>
-          <w:lang w:val="en-US"/>
-        </w:rPr>
-        <w:t xml:space="preserve">. </w:t>
-      </w:r>
-    </w:p>
-    <w:p>
-      <w:pPr>
-        <w:rPr>
-          <w:lang w:val="en-US"/>
-        </w:rPr>
-      </w:pPr>
-    </w:p>
-    <w:p>
-      <w:r>
-        <w:t>Evaluerer hvilke platforme (inklusiv FPGA) der er muligt, fordele og ulemper, om nogen kan fravælges fra start af, m.m.</w:t>
+      <w:r>
+        <w:t xml:space="preserve">Opret liste over </w:t>
+      </w:r>
+      <w:proofErr w:type="spellStart"/>
+      <w:r>
+        <w:t>-ability</w:t>
+      </w:r>
+      <w:proofErr w:type="spellEnd"/>
+      <w:r>
+        <w:t xml:space="preserve"> (</w:t>
+      </w:r>
+      <w:proofErr w:type="spellStart"/>
+      <w:r>
+        <w:t>Usability</w:t>
+      </w:r>
+      <w:proofErr w:type="spellEnd"/>
+      <w:r>
+        <w:t xml:space="preserve">, Power, </w:t>
+      </w:r>
+      <w:proofErr w:type="spellStart"/>
+      <w:r>
+        <w:t>Cost</w:t>
+      </w:r>
+      <w:proofErr w:type="spellEnd"/>
+      <w:r>
+        <w:t xml:space="preserve">, </w:t>
+      </w:r>
+      <w:r>
+        <w:t>…), deres betydning og hvordan de forskel</w:t>
+      </w:r>
+      <w:r>
+        <w:t>lige platforme møde de krav.</w:t>
+      </w:r>
+      <w:r>
+        <w:t xml:space="preserve"> Reference til pålidelig SW og arkitektur (SW arkitektur i praksis).</w:t>
       </w:r>
     </w:p>
     <w:p/>
     <w:p>
-      <w:r>
-        <w:t xml:space="preserve">Opret liste over </w:t>
-      </w:r>
-      <w:proofErr w:type="spellStart"/>
-      <w:r>
-        <w:t>-ability</w:t>
-      </w:r>
-      <w:proofErr w:type="spellEnd"/>
-      <w:r>
+      <w:pPr>
+        <w:rPr>
+          <w:lang w:val="en-US"/>
+        </w:rPr>
+      </w:pPr>
+      <w:proofErr w:type="spellStart"/>
+      <w:proofErr w:type="gramStart"/>
+      <w:r>
+        <w:rPr>
+          <w:lang w:val="en-US"/>
+        </w:rPr>
+        <w:t>Evaluer</w:t>
+      </w:r>
+      <w:proofErr w:type="spellEnd"/>
+      <w:r>
+        <w:rPr>
+          <w:lang w:val="en-US"/>
+        </w:rPr>
+        <w:t xml:space="preserve"> risk of failure</w:t>
+      </w:r>
+      <w:r>
+        <w:rPr>
+          <w:lang w:val="en-US"/>
+        </w:rPr>
         <w:t xml:space="preserve"> (</w:t>
       </w:r>
       <w:proofErr w:type="spellStart"/>
       <w:r>
-        <w:t>Usability</w:t>
-      </w:r>
-      <w:proofErr w:type="spellEnd"/>
-      <w:r>
-        <w:t xml:space="preserve">, Power, </w:t>
-      </w:r>
-      <w:proofErr w:type="spellStart"/>
-      <w:r>
-        <w:t>Cost</w:t>
-      </w:r>
-      <w:proofErr w:type="spellEnd"/>
-      <w:r>
-        <w:t xml:space="preserve">, </w:t>
-      </w:r>
-      <w:r>
-        <w:t>…), deres betydning og hvordan de forskel</w:t>
-      </w:r>
-      <w:r>
-        <w:t>lige platforme møde de krav.</w:t>
-      </w:r>
-      <w:r>
-        <w:t xml:space="preserve"> Reference til pålidelig SW og arkitektur (SW arkitektur i praksis).</w:t>
+        <w:rPr>
+          <w:lang w:val="en-US"/>
+        </w:rPr>
+        <w:t>ikke</w:t>
+      </w:r>
+      <w:proofErr w:type="spellEnd"/>
+      <w:r>
+        <w:rPr>
+          <w:lang w:val="en-US"/>
+        </w:rPr>
+        <w:t xml:space="preserve"> mode</w:t>
+      </w:r>
+      <w:r>
+        <w:rPr>
+          <w:lang w:val="en-US"/>
+        </w:rPr>
+        <w:t xml:space="preserve"> men</w:t>
+      </w:r>
+      <w:r>
+        <w:rPr>
+          <w:lang w:val="en-US"/>
+        </w:rPr>
+        <w:t xml:space="preserve"> –ability </w:t>
+      </w:r>
+      <w:proofErr w:type="spellStart"/>
+      <w:r>
+        <w:rPr>
+          <w:lang w:val="en-US"/>
+        </w:rPr>
+        <w:t>krav</w:t>
+      </w:r>
+      <w:proofErr w:type="spellEnd"/>
+      <w:r>
+        <w:rPr>
+          <w:lang w:val="en-US"/>
+        </w:rPr>
+        <w:t>)</w:t>
+      </w:r>
+      <w:r>
+        <w:rPr>
+          <w:lang w:val="en-US"/>
+        </w:rPr>
+        <w:t xml:space="preserve"> on the different platforms.</w:t>
+      </w:r>
+      <w:proofErr w:type="gramEnd"/>
+    </w:p>
+    <w:p>
+      <w:pPr>
+        <w:rPr>
+          <w:lang w:val="en-US"/>
+        </w:rPr>
+      </w:pPr>
+    </w:p>
+    <w:p>
+      <w:pPr>
+        <w:pStyle w:val="Overskrift1"/>
+        <w:rPr>
+          <w:lang w:val="en-US"/>
+        </w:rPr>
+      </w:pPr>
+      <w:r>
+        <w:rPr>
+          <w:lang w:val="en-US"/>
+        </w:rPr>
+        <w:t>Specification</w:t>
       </w:r>
     </w:p>
     <w:p/>
     <w:p>
       <w:pPr>
-        <w:rPr>
-          <w:lang w:val="en-US"/>
-        </w:rPr>
-      </w:pPr>
-      <w:proofErr w:type="spellStart"/>
-      <w:proofErr w:type="gramStart"/>
-      <w:r>
-        <w:rPr>
-          <w:lang w:val="en-US"/>
-        </w:rPr>
-        <w:t>Evaluer</w:t>
-      </w:r>
-      <w:proofErr w:type="spellEnd"/>
-      <w:r>
-        <w:rPr>
-          <w:lang w:val="en-US"/>
-        </w:rPr>
-        <w:t xml:space="preserve"> risk of failure</w:t>
-      </w:r>
-      <w:r>
-        <w:rPr>
-          <w:lang w:val="en-US"/>
-        </w:rPr>
-        <w:t xml:space="preserve"> (</w:t>
-      </w:r>
-      <w:proofErr w:type="spellStart"/>
-      <w:r>
-        <w:rPr>
-          <w:lang w:val="en-US"/>
-        </w:rPr>
-        <w:t>ikke</w:t>
-      </w:r>
-      <w:proofErr w:type="spellEnd"/>
-      <w:r>
-        <w:rPr>
-          <w:lang w:val="en-US"/>
-        </w:rPr>
-        <w:t xml:space="preserve"> mode</w:t>
-      </w:r>
-      <w:r>
-        <w:rPr>
-          <w:lang w:val="en-US"/>
-        </w:rPr>
-        <w:t xml:space="preserve"> men</w:t>
-      </w:r>
-      <w:r>
-        <w:rPr>
-          <w:lang w:val="en-US"/>
-        </w:rPr>
-        <w:t xml:space="preserve"> –ability </w:t>
-      </w:r>
-      <w:proofErr w:type="spellStart"/>
-      <w:r>
-        <w:rPr>
-          <w:lang w:val="en-US"/>
-        </w:rPr>
-        <w:t>krav</w:t>
-      </w:r>
-      <w:proofErr w:type="spellEnd"/>
-      <w:r>
-        <w:rPr>
-          <w:lang w:val="en-US"/>
-        </w:rPr>
-        <w:t>)</w:t>
-      </w:r>
-      <w:r>
-        <w:rPr>
-          <w:lang w:val="en-US"/>
-        </w:rPr>
-        <w:t xml:space="preserve"> on the different platforms.</w:t>
-      </w:r>
-      <w:proofErr w:type="gramEnd"/>
-    </w:p>
-    <w:p>
-      <w:pPr>
-        <w:rPr>
-          <w:lang w:val="en-US"/>
-        </w:rPr>
-      </w:pPr>
-    </w:p>
-    <w:p>
-      <w:pPr>
-        <w:pStyle w:val="Overskrift1"/>
-        <w:rPr>
-          <w:lang w:val="en-US"/>
-        </w:rPr>
-      </w:pPr>
-      <w:r>
-        <w:rPr>
-          <w:lang w:val="en-US"/>
-        </w:rPr>
-        <w:t>Specification</w:t>
-      </w:r>
-    </w:p>
-    <w:p>
-      <w:pPr>
-        <w:rPr>
-          <w:lang w:val="en-US"/>
-        </w:rPr>
-      </w:pPr>
-    </w:p>
-    <w:p>
-      <w:pPr>
         <w:jc w:val="center"/>
         <w:rPr>
           <w:lang w:val="en-US"/>
         </w:rPr>
       </w:pPr>
       <w:r>
-        <w:object w:dxaOrig="8450" w:dyaOrig="6575">
+        <w:object w:dxaOrig="8459" w:dyaOrig="7000">
           <v:shapetype id="_x0000_t75" coordsize="21600,21600" o:spt="75" o:preferrelative="t" path="m@4@5l@4@11@9@11@9@5xe" filled="f" stroked="f">
             <v:stroke joinstyle="miter"/>
             <v:formulas>
@@ -277,10 +273,10 @@
             <v:path o:extrusionok="f" gradientshapeok="t" o:connecttype="rect"/>
             <o:lock v:ext="edit" aspectratio="t"/>
           </v:shapetype>
-          <v:shape id="_x0000_i1025" type="#_x0000_t75" style="width:422.5pt;height:328.45pt" o:ole="">
+          <v:shape id="_x0000_i1025" type="#_x0000_t75" style="width:423.05pt;height:349.9pt" o:ole="">
             <v:imagedata r:id="rId5" o:title=""/>
           </v:shape>
-          <o:OLEObject Type="Embed" ProgID="Visio.Drawing.11" ShapeID="_x0000_i1025" DrawAspect="Content" ObjectID="_1357729374" r:id="rId6"/>
+          <o:OLEObject Type="Embed" ProgID="Visio.Drawing.11" ShapeID="_x0000_i1025" DrawAspect="Content" ObjectID="_1357972488" r:id="rId6"/>
         </w:object>
       </w:r>
     </w:p>
@@ -614,6 +610,42 @@
       </w:r>
     </w:p>
     <w:p/>
+    <w:p/>
+    <w:p>
+      <w:proofErr w:type="spellStart"/>
+      <w:r>
+        <w:t>Possibility</w:t>
+      </w:r>
+      <w:proofErr w:type="spellEnd"/>
+      <w:r>
+        <w:t>:</w:t>
+      </w:r>
+    </w:p>
+    <w:p/>
+    <w:p>
+      <w:r>
+        <w:t xml:space="preserve">TI MSP430F200x + </w:t>
+      </w:r>
+      <w:proofErr w:type="gramStart"/>
+      <w:r>
+        <w:t xml:space="preserve">TI </w:t>
+      </w:r>
+      <w:r>
+        <w:t xml:space="preserve"> CC110</w:t>
+      </w:r>
+      <w:proofErr w:type="gramEnd"/>
+      <w:r>
+        <w:t xml:space="preserve"> = 0,7uA + 200nA </w:t>
+      </w:r>
+      <w:proofErr w:type="spellStart"/>
+      <w:r>
+        <w:t>sleep</w:t>
+      </w:r>
+      <w:proofErr w:type="spellEnd"/>
+      <w:r>
+        <w:t xml:space="preserve"> mode at 1,8 – 3,3V</w:t>
+      </w:r>
+    </w:p>
     <w:p/>
     <w:sectPr>
       <w:pgSz w:w="11906" w:h="16838"/>

</xml_diff>

<commit_message>
JVH Scobe and objective added
</commit_message>
<xml_diff>
--- a/syseng_hwco/proj/Notes.docx
+++ b/syseng_hwco/proj/Notes.docx
@@ -4,7 +4,7 @@
   <w:body>
     <w:p>
       <w:pPr>
-        <w:pStyle w:val="Overskrift1"/>
+        <w:pStyle w:val="Heading1"/>
         <w:rPr>
           <w:lang w:val="en-US"/>
         </w:rPr>
@@ -33,233 +33,209 @@
         <w:rPr>
           <w:lang w:val="en-US"/>
         </w:rPr>
-        <w:t>The primary objective for this project is to anal</w:t>
-      </w:r>
-      <w:r>
-        <w:rPr>
-          <w:lang w:val="en-US"/>
-        </w:rPr>
-        <w:t>yze an arhitecture</w:t>
-      </w:r>
-      <w:r>
-        <w:rPr>
-          <w:lang w:val="en-US"/>
-        </w:rPr>
-        <w:t xml:space="preserve"> </w:t>
-      </w:r>
-      <w:r>
-        <w:rPr>
-          <w:lang w:val="en-US"/>
-        </w:rPr>
-        <w:t>and map this solution to a selected</w:t>
-      </w:r>
-      <w:r>
-        <w:rPr>
-          <w:lang w:val="en-US"/>
-        </w:rPr>
-        <w:t xml:space="preserve"> platform using </w:t>
-      </w:r>
-      <w:r>
-        <w:rPr>
-          <w:lang w:val="en-US"/>
-        </w:rPr>
-        <w:t xml:space="preserve">partitioned </w:t>
-      </w:r>
-      <w:r>
-        <w:rPr>
-          <w:lang w:val="en-US"/>
-        </w:rPr>
-        <w:t xml:space="preserve">techniques to </w:t>
-      </w:r>
-      <w:r>
-        <w:rPr>
-          <w:lang w:val="en-US"/>
-        </w:rPr>
-        <w:t>archive</w:t>
-      </w:r>
-      <w:r>
-        <w:rPr>
-          <w:lang w:val="en-US"/>
-        </w:rPr>
-        <w:t xml:space="preserve"> the best trades off between cost, performance and dependability. Some of these quality constraints riposte each other, and therefore it is essential that the architecture reflects the quality attribute which is most important for the defined product. </w:t>
-      </w:r>
-    </w:p>
-    <w:p>
-      <w:pPr>
-        <w:rPr>
-          <w:lang w:val="en-US"/>
-        </w:rPr>
-      </w:pPr>
-    </w:p>
-    <w:p>
-      <w:pPr>
-        <w:rPr>
-          <w:lang w:val="en-US"/>
-        </w:rPr>
-      </w:pPr>
-      <w:r>
-        <w:rPr>
-          <w:lang w:val="en-US"/>
-        </w:rPr>
-        <w:t>Futher more…</w:t>
-      </w:r>
-    </w:p>
-    <w:p>
-      <w:pPr>
-        <w:rPr>
-          <w:lang w:val="en-US"/>
-        </w:rPr>
-      </w:pPr>
-    </w:p>
-    <w:p>
-      <w:pPr>
-        <w:rPr>
-          <w:lang w:val="en-US"/>
-        </w:rPr>
-      </w:pPr>
-      <w:r>
-        <w:rPr>
-          <w:lang w:val="en-US"/>
-        </w:rPr>
-        <w:t>Some quality attributed</w:t>
-      </w:r>
-    </w:p>
-    <w:p>
-      <w:pPr>
-        <w:rPr>
-          <w:lang w:val="en-US"/>
-        </w:rPr>
-      </w:pPr>
-    </w:p>
-    <w:p>
-      <w:pPr>
-        <w:rPr>
-          <w:lang w:val="en-US"/>
-        </w:rPr>
-      </w:pPr>
-    </w:p>
-    <w:p>
-      <w:pPr>
-        <w:rPr>
-          <w:lang w:val="en-US"/>
-        </w:rPr>
-      </w:pPr>
-    </w:p>
-    <w:p>
-      <w:pPr>
-        <w:rPr>
-          <w:lang w:val="en-US"/>
-        </w:rPr>
-      </w:pPr>
-      <w:r>
-        <w:rPr>
-          <w:lang w:val="en-US"/>
-        </w:rPr>
-        <w:t>Provide a proof-of-concept for a solution detailed in the proje</w:t>
-      </w:r>
-      <w:r>
-        <w:rPr>
-          <w:lang w:val="en-US"/>
-        </w:rPr>
-        <w:t>c</w:t>
-      </w:r>
-      <w:r>
-        <w:rPr>
-          <w:lang w:val="en-US"/>
-        </w:rPr>
-        <w:t xml:space="preserve">t definition. </w:t>
-      </w:r>
-      <w:r>
-        <w:rPr>
-          <w:lang w:val="en-US"/>
-        </w:rPr>
-        <w:t xml:space="preserve">Focus on architectural design and prototyping in SystemC til TLM niveau. </w:t>
-      </w:r>
-    </w:p>
-    <w:p>
-      <w:pPr>
-        <w:rPr>
-          <w:lang w:val="en-US"/>
-        </w:rPr>
-      </w:pPr>
-    </w:p>
-    <w:p>
-      <w:r>
-        <w:t>Evaluerer hvilke platforme (inklusiv FPGA) der er muligt, fordele og ulemper, om nogen kan fravælges fra start af, m.m.</w:t>
-      </w:r>
-    </w:p>
-    <w:p/>
-    <w:p>
-      <w:r>
-        <w:t xml:space="preserve">Opret liste over </w:t>
-      </w:r>
-      <w:r>
-        <w:t>-ability</w:t>
-      </w:r>
-      <w:r>
-        <w:t xml:space="preserve"> (Usability, Power, </w:t>
-      </w:r>
-      <w:r>
-        <w:t xml:space="preserve">Cost, </w:t>
-      </w:r>
-      <w:r>
-        <w:t>…), deres betydning og hvordan de forskel</w:t>
-      </w:r>
-      <w:r>
-        <w:t>lige platforme møde de krav.</w:t>
-      </w:r>
-      <w:r>
-        <w:t xml:space="preserve"> Reference til pålidelig SW og arkitektur (SW arkitektur i praksis).</w:t>
-      </w:r>
-    </w:p>
-    <w:p/>
-    <w:p>
-      <w:pPr>
-        <w:rPr>
-          <w:lang w:val="en-US"/>
-        </w:rPr>
-      </w:pPr>
-      <w:r>
-        <w:rPr>
-          <w:lang w:val="en-US"/>
-        </w:rPr>
-        <w:t>Evaluer risk of failure</w:t>
-      </w:r>
-      <w:r>
-        <w:rPr>
-          <w:lang w:val="en-US"/>
-        </w:rPr>
-        <w:t xml:space="preserve"> (ikke mode</w:t>
-      </w:r>
-      <w:r>
-        <w:rPr>
-          <w:lang w:val="en-US"/>
-        </w:rPr>
-        <w:t xml:space="preserve"> men</w:t>
-      </w:r>
-      <w:r>
-        <w:rPr>
-          <w:lang w:val="en-US"/>
-        </w:rPr>
-        <w:t xml:space="preserve"> –ability krav)</w:t>
-      </w:r>
-      <w:r>
-        <w:rPr>
-          <w:lang w:val="en-US"/>
-        </w:rPr>
-        <w:t xml:space="preserve"> on the different platforms.</w:t>
-      </w:r>
-    </w:p>
-    <w:p>
-      <w:pPr>
-        <w:rPr>
-          <w:lang w:val="en-US"/>
-        </w:rPr>
-      </w:pPr>
-    </w:p>
-    <w:p>
-      <w:pPr>
-        <w:pStyle w:val="Overskrift1"/>
+        <w:t xml:space="preserve">The primary objective for this project is to analyze an architecture from a specification and map this  architectural solution to a selected platform. The architectural solution will contain an simulation of the most important modules.  Design space exploration, partitioned technique and profiling [Gajski] will be used in order to archive the best trade-off between cost, performance and dependability. Some of these quality constraints riposte each other, and therefore it is essential that the architecture reflects the quality attribute which is most important for the defined product. </w:t>
+      </w:r>
+    </w:p>
+    <w:p>
+      <w:pPr>
+        <w:rPr>
+          <w:lang w:val="en-US"/>
+        </w:rPr>
+      </w:pPr>
+    </w:p>
+    <w:p>
+      <w:pPr>
+        <w:rPr>
+          <w:lang w:val="en-US"/>
+        </w:rPr>
+      </w:pPr>
+      <w:r>
+        <w:rPr>
+          <w:lang w:val="en-US"/>
+        </w:rPr>
+        <w:t xml:space="preserve">Stakeholders always want a dependable system, which perform the best and cost the less. Ours objective will be to find the best platform that fulfills the stakeholders requirements. Therefore different platform architecture will be considered including MIPS and FPGA, and each platform will be analyzed to archive the best trade-off between system quality attributes defined by the stakeholders. </w:t>
+      </w:r>
+    </w:p>
+    <w:p>
+      <w:pPr>
+        <w:rPr>
+          <w:lang w:val="en-US"/>
+        </w:rPr>
+      </w:pPr>
+    </w:p>
+    <w:p>
+      <w:pPr>
+        <w:rPr>
+          <w:lang w:val="en-US"/>
+        </w:rPr>
+      </w:pPr>
+      <w:r>
+        <w:rPr>
+          <w:lang w:val="en-US"/>
+        </w:rPr>
+        <w:t xml:space="preserve">While this project has limited time schedule, the architectural design and implementation will focus on modeling at the TLM level in SystemC. These simulation will also be used as proof of concept, and the further syntheses from behavior to structure defined by [Gajski]. As mentioned above the project has limited time schedule, and therefore only the most important steps in the syntheses will be described. </w:t>
+      </w:r>
+    </w:p>
+    <w:p>
+      <w:pPr>
+        <w:rPr>
+          <w:lang w:val="en-US"/>
+        </w:rPr>
+      </w:pPr>
+    </w:p>
+    <w:p>
+      <w:pPr>
+        <w:rPr>
+          <w:lang w:val="en-US"/>
+        </w:rPr>
+      </w:pPr>
+      <w:r>
+        <w:rPr>
+          <w:lang w:val="en-US"/>
+        </w:rPr>
+        <w:t xml:space="preserve">From a learning perspective, group members have indicated that a major learning area is going from higher level UML/SysML abstraction where the overall system architecture is defined, to a specific platform. The whole syntheses from higher level abstraction to implementation and the steps needed is one of the interesting focus areas for the project, as well as risk level management [INCOSE] at higher abstraction.    </w:t>
+      </w:r>
+    </w:p>
+    <w:p>
+      <w:pPr>
+        <w:rPr>
+          <w:lang w:val="en-US"/>
+        </w:rPr>
+      </w:pPr>
+    </w:p>
+    <w:p>
+      <w:pPr>
+        <w:rPr>
+          <w:lang w:val="en-US"/>
+        </w:rPr>
+      </w:pPr>
+    </w:p>
+    <w:p>
+      <w:pPr>
+        <w:rPr>
+          <w:highlight w:val="yellow"/>
+          <w:lang w:val="en-US"/>
+        </w:rPr>
+      </w:pPr>
+      <w:r>
+        <w:rPr>
+          <w:highlight w:val="yellow"/>
+          <w:lang w:val="en-US"/>
+        </w:rPr>
+        <w:t>[Anders]</w:t>
+      </w:r>
+    </w:p>
+    <w:p>
+      <w:pPr>
+        <w:rPr>
+          <w:highlight w:val="yellow"/>
+          <w:lang w:val="en-US"/>
+        </w:rPr>
+      </w:pPr>
+      <w:r>
+        <w:rPr>
+          <w:highlight w:val="yellow"/>
+          <w:lang w:val="en-US"/>
+        </w:rPr>
+        <w:t xml:space="preserve">Provide a proof-of-concept for a solution detailed in the project definition. Focus on architectural design and prototyping in SystemC til TLM niveau. </w:t>
+      </w:r>
+    </w:p>
+    <w:p>
+      <w:pPr>
+        <w:rPr>
+          <w:highlight w:val="yellow"/>
+          <w:lang w:val="en-US"/>
+        </w:rPr>
+      </w:pPr>
+    </w:p>
+    <w:p>
+      <w:pPr>
+        <w:rPr>
+          <w:highlight w:val="yellow"/>
+          <w:lang w:val="en-US"/>
+        </w:rPr>
+      </w:pPr>
+      <w:r>
+        <w:rPr>
+          <w:highlight w:val="yellow"/>
+          <w:lang w:val="en-GB"/>
+        </w:rPr>
+        <w:t>Evaluerer hvilke platforme (inklusiv FPGA) der er mul</w:t>
+      </w:r>
+      <w:r>
+        <w:rPr>
+          <w:highlight w:val="yellow"/>
+          <w:lang w:val="en-US"/>
+        </w:rPr>
+        <w:t xml:space="preserve">igt, fordele og ulemper, om nogen </w:t>
+      </w:r>
+      <w:smartTag w:uri="urn:schemas-microsoft-com:office:smarttags" w:element="place">
+        <w:smartTag w:uri="urn:schemas-microsoft-com:office:smarttags" w:element="State">
+          <w:r>
+            <w:rPr>
+              <w:highlight w:val="yellow"/>
+              <w:lang w:val="en-US"/>
+            </w:rPr>
+            <w:t>kan</w:t>
+          </w:r>
+        </w:smartTag>
+      </w:smartTag>
+      <w:r>
+        <w:rPr>
+          <w:highlight w:val="yellow"/>
+          <w:lang w:val="en-US"/>
+        </w:rPr>
+        <w:t xml:space="preserve"> fravælges fra start af, m.m.</w:t>
+      </w:r>
+    </w:p>
+    <w:p>
+      <w:pPr>
+        <w:rPr>
+          <w:highlight w:val="yellow"/>
+          <w:lang w:val="en-US"/>
+        </w:rPr>
+      </w:pPr>
+    </w:p>
+    <w:p>
+      <w:pPr>
+        <w:rPr>
+          <w:highlight w:val="yellow"/>
+          <w:lang w:val="en-US"/>
+        </w:rPr>
+      </w:pPr>
+      <w:r>
+        <w:rPr>
+          <w:highlight w:val="yellow"/>
+          <w:lang w:val="en-US"/>
+        </w:rPr>
+        <w:t>Opret liste over -ability (Usability, Power, Cost, …), deres betydning og hvordan de forskellige platforme møde de krav. Reference til pålidelig SW og arkitektur (SW arkitektur i praksis).</w:t>
+      </w:r>
+    </w:p>
+    <w:p>
+      <w:pPr>
+        <w:rPr>
+          <w:highlight w:val="yellow"/>
+          <w:lang w:val="en-US"/>
+        </w:rPr>
+      </w:pPr>
+    </w:p>
+    <w:p>
+      <w:pPr>
+        <w:rPr>
+          <w:lang w:val="en-US"/>
+        </w:rPr>
+      </w:pPr>
+      <w:r>
+        <w:rPr>
+          <w:highlight w:val="yellow"/>
+          <w:lang w:val="en-US"/>
+        </w:rPr>
+        <w:t>Evaluer risk of failure (ikke mode men –ability krav) on the different platforms.</w:t>
+      </w:r>
+    </w:p>
+    <w:p>
+      <w:pPr>
+        <w:pStyle w:val="Heading1"/>
         <w:rPr>
           <w:lang w:val="en-US"/>
         </w:rPr>
@@ -300,16 +276,16 @@
             <v:path o:extrusionok="f" gradientshapeok="t" o:connecttype="rect"/>
             <o:lock v:ext="edit" aspectratio="t"/>
           </v:shapetype>
-          <v:shape id="_x0000_i1025" type="#_x0000_t75" style="width:423.05pt;height:349.9pt" o:ole="">
+          <v:shape id="_x0000_i1025" type="#_x0000_t75" style="width:423pt;height:350.25pt" o:ole="">
             <v:imagedata r:id="rId5" o:title=""/>
           </v:shape>
-          <o:OLEObject Type="Embed" ProgID="Visio.Drawing.11" ShapeID="_x0000_i1025" DrawAspect="Content" ObjectID="_1358189919" r:id="rId6"/>
+          <o:OLEObject Type="Embed" ProgID="Visio.Drawing.11" ShapeID="_x0000_i1025" DrawAspect="Content" ObjectID="_1358233276" r:id="rId6"/>
         </w:object>
       </w:r>
     </w:p>
     <w:p>
       <w:pPr>
-        <w:pStyle w:val="Overskrift1"/>
+        <w:pStyle w:val="Heading1"/>
         <w:rPr>
           <w:lang w:val="en-US"/>
         </w:rPr>
@@ -330,25 +306,19 @@
     </w:p>
     <w:p>
       <w:pPr>
-        <w:pStyle w:val="Listeafsnit"/>
+        <w:pStyle w:val="ListParagraph"/>
         <w:numPr>
           <w:ilvl w:val="0"/>
           <w:numId w:val="1"/>
         </w:numPr>
       </w:pPr>
       <w:r>
-        <w:t>Subversion (</w:t>
-      </w:r>
-      <w:r>
-        <w:t>Google code), Microsoft Word 2007, Visio 2003</w:t>
-      </w:r>
-      <w:r>
-        <w:t xml:space="preserve"> (også til tidsplan)</w:t>
-      </w:r>
-    </w:p>
-    <w:p>
-      <w:pPr>
-        <w:pStyle w:val="Listeafsnit"/>
+        <w:t>Subversion (Google code), Microsoft Word 2007, Visio 2003 (også til tidsplan)</w:t>
+      </w:r>
+    </w:p>
+    <w:p>
+      <w:pPr>
+        <w:pStyle w:val="ListParagraph"/>
         <w:numPr>
           <w:ilvl w:val="0"/>
           <w:numId w:val="1"/>
@@ -366,7 +336,7 @@
     </w:p>
     <w:p>
       <w:pPr>
-        <w:pStyle w:val="Listeafsnit"/>
+        <w:pStyle w:val="ListParagraph"/>
         <w:numPr>
           <w:ilvl w:val="0"/>
           <w:numId w:val="1"/>
@@ -384,7 +354,7 @@
     </w:p>
     <w:p>
       <w:pPr>
-        <w:pStyle w:val="Listeafsnit"/>
+        <w:pStyle w:val="ListParagraph"/>
         <w:numPr>
           <w:ilvl w:val="0"/>
           <w:numId w:val="1"/>
@@ -402,7 +372,7 @@
     </w:p>
     <w:p>
       <w:pPr>
-        <w:pStyle w:val="Overskrift1"/>
+        <w:pStyle w:val="Heading1"/>
         <w:rPr>
           <w:lang w:val="en-US"/>
         </w:rPr>
@@ -417,7 +387,7 @@
     <w:p/>
     <w:p>
       <w:pPr>
-        <w:pStyle w:val="Listeafsnit"/>
+        <w:pStyle w:val="ListParagraph"/>
         <w:numPr>
           <w:ilvl w:val="0"/>
           <w:numId w:val="2"/>
@@ -429,7 +399,7 @@
     </w:p>
     <w:p>
       <w:pPr>
-        <w:pStyle w:val="Listeafsnit"/>
+        <w:pStyle w:val="ListParagraph"/>
         <w:numPr>
           <w:ilvl w:val="0"/>
           <w:numId w:val="2"/>
@@ -441,7 +411,7 @@
     </w:p>
     <w:p>
       <w:pPr>
-        <w:pStyle w:val="Overskrift1"/>
+        <w:pStyle w:val="Heading1"/>
         <w:rPr>
           <w:lang w:val="en-US"/>
         </w:rPr>
@@ -462,14 +432,13 @@
     </w:p>
     <w:p>
       <w:pPr>
-        <w:pStyle w:val="Listeafsnit"/>
+        <w:pStyle w:val="ListParagraph"/>
         <w:numPr>
           <w:ilvl w:val="0"/>
           <w:numId w:val="2"/>
         </w:numPr>
       </w:pPr>
       <w:r>
-        <w:lastRenderedPageBreak/>
         <w:t>Inden tirsdag gennemlæser vi dette do</w:t>
       </w:r>
       <w:r>
@@ -484,7 +453,7 @@
     </w:p>
     <w:p>
       <w:pPr>
-        <w:pStyle w:val="Listeafsnit"/>
+        <w:pStyle w:val="ListParagraph"/>
         <w:numPr>
           <w:ilvl w:val="0"/>
           <w:numId w:val="2"/>
@@ -497,7 +466,7 @@
     <w:p/>
     <w:p>
       <w:pPr>
-        <w:pStyle w:val="Overskrift1"/>
+        <w:pStyle w:val="Heading1"/>
       </w:pPr>
       <w:r>
         <w:t>Noter</w:t>
@@ -508,25 +477,13 @@
         <w:t>Hvis man vælger en FPGA med en oscillator og en custom IP til modulation</w:t>
       </w:r>
       <w:r>
-        <w:t xml:space="preserve">, </w:t>
-      </w:r>
-      <w:r>
-        <w:t>kan der så opnås et bedre strømforbrug end at vælge en lille microcontroller og en ekstern tranceiver?</w:t>
+        <w:t>, kan der så opnås et bedre strømforbrug end at vælge en lille microcontroller og en ekstern tranceiver?</w:t>
       </w:r>
     </w:p>
     <w:p/>
     <w:p>
       <w:r>
-        <w:t>Måle worst-case SNR ved at gå længst væk i huset og aktivere</w:t>
-      </w:r>
-      <w:r>
-        <w:t xml:space="preserve">. Dermed </w:t>
-      </w:r>
-      <w:r>
-        <w:t>kan sendestyrke (strømforbrug) minimeres</w:t>
-      </w:r>
-      <w:r>
-        <w:t xml:space="preserve"> – en del af konfiguration af ny panikknap.</w:t>
+        <w:t>Måle worst-case SNR ved at gå længst væk i huset og aktivere. Dermed kan sendestyrke (strømforbrug) minimeres – en del af konfiguration af ny panikknap.</w:t>
       </w:r>
     </w:p>
     <w:p/>
@@ -574,7 +531,7 @@
         <w:ind w:left="720" w:hanging="360"/>
       </w:pPr>
       <w:rPr>
-        <w:rFonts w:ascii="Calibri" w:eastAsiaTheme="minorHAnsi" w:hAnsi="Calibri" w:cstheme="minorBidi" w:hint="default"/>
+        <w:rFonts w:ascii="Calibri" w:eastAsia="Times New Roman" w:hAnsi="Calibri" w:hint="default"/>
       </w:rPr>
     </w:lvl>
     <w:lvl w:ilvl="1" w:tplc="04060003" w:tentative="1">
@@ -586,7 +543,7 @@
         <w:ind w:left="1440" w:hanging="360"/>
       </w:pPr>
       <w:rPr>
-        <w:rFonts w:ascii="Courier New" w:hAnsi="Courier New" w:cs="Courier New" w:hint="default"/>
+        <w:rFonts w:ascii="Courier New" w:hAnsi="Courier New" w:hint="default"/>
       </w:rPr>
     </w:lvl>
     <w:lvl w:ilvl="2" w:tplc="04060005" w:tentative="1">
@@ -622,7 +579,7 @@
         <w:ind w:left="3600" w:hanging="360"/>
       </w:pPr>
       <w:rPr>
-        <w:rFonts w:ascii="Courier New" w:hAnsi="Courier New" w:cs="Courier New" w:hint="default"/>
+        <w:rFonts w:ascii="Courier New" w:hAnsi="Courier New" w:hint="default"/>
       </w:rPr>
     </w:lvl>
     <w:lvl w:ilvl="5" w:tplc="04060005" w:tentative="1">
@@ -658,7 +615,7 @@
         <w:ind w:left="5760" w:hanging="360"/>
       </w:pPr>
       <w:rPr>
-        <w:rFonts w:ascii="Courier New" w:hAnsi="Courier New" w:cs="Courier New" w:hint="default"/>
+        <w:rFonts w:ascii="Courier New" w:hAnsi="Courier New" w:hint="default"/>
       </w:rPr>
     </w:lvl>
     <w:lvl w:ilvl="8" w:tplc="04060005" w:tentative="1">
@@ -687,7 +644,7 @@
         <w:ind w:left="720" w:hanging="360"/>
       </w:pPr>
       <w:rPr>
-        <w:rFonts w:hint="default"/>
+        <w:rFonts w:cs="Times New Roman" w:hint="default"/>
       </w:rPr>
     </w:lvl>
     <w:lvl w:ilvl="1" w:tplc="04060019" w:tentative="1">
@@ -698,6 +655,9 @@
       <w:pPr>
         <w:ind w:left="1440" w:hanging="360"/>
       </w:pPr>
+      <w:rPr>
+        <w:rFonts w:cs="Times New Roman"/>
+      </w:rPr>
     </w:lvl>
     <w:lvl w:ilvl="2" w:tplc="0406001B" w:tentative="1">
       <w:start w:val="1"/>
@@ -707,6 +667,9 @@
       <w:pPr>
         <w:ind w:left="2160" w:hanging="180"/>
       </w:pPr>
+      <w:rPr>
+        <w:rFonts w:cs="Times New Roman"/>
+      </w:rPr>
     </w:lvl>
     <w:lvl w:ilvl="3" w:tplc="0406000F" w:tentative="1">
       <w:start w:val="1"/>
@@ -716,6 +679,9 @@
       <w:pPr>
         <w:ind w:left="2880" w:hanging="360"/>
       </w:pPr>
+      <w:rPr>
+        <w:rFonts w:cs="Times New Roman"/>
+      </w:rPr>
     </w:lvl>
     <w:lvl w:ilvl="4" w:tplc="04060019" w:tentative="1">
       <w:start w:val="1"/>
@@ -725,6 +691,9 @@
       <w:pPr>
         <w:ind w:left="3600" w:hanging="360"/>
       </w:pPr>
+      <w:rPr>
+        <w:rFonts w:cs="Times New Roman"/>
+      </w:rPr>
     </w:lvl>
     <w:lvl w:ilvl="5" w:tplc="0406001B" w:tentative="1">
       <w:start w:val="1"/>
@@ -734,6 +703,9 @@
       <w:pPr>
         <w:ind w:left="4320" w:hanging="180"/>
       </w:pPr>
+      <w:rPr>
+        <w:rFonts w:cs="Times New Roman"/>
+      </w:rPr>
     </w:lvl>
     <w:lvl w:ilvl="6" w:tplc="0406000F" w:tentative="1">
       <w:start w:val="1"/>
@@ -743,6 +715,9 @@
       <w:pPr>
         <w:ind w:left="5040" w:hanging="360"/>
       </w:pPr>
+      <w:rPr>
+        <w:rFonts w:cs="Times New Roman"/>
+      </w:rPr>
     </w:lvl>
     <w:lvl w:ilvl="7" w:tplc="04060019" w:tentative="1">
       <w:start w:val="1"/>
@@ -752,6 +727,9 @@
       <w:pPr>
         <w:ind w:left="5760" w:hanging="360"/>
       </w:pPr>
+      <w:rPr>
+        <w:rFonts w:cs="Times New Roman"/>
+      </w:rPr>
     </w:lvl>
     <w:lvl w:ilvl="8" w:tplc="0406001B" w:tentative="1">
       <w:start w:val="1"/>
@@ -761,6 +739,9 @@
       <w:pPr>
         <w:ind w:left="6480" w:hanging="180"/>
       </w:pPr>
+      <w:rPr>
+        <w:rFonts w:cs="Times New Roman"/>
+      </w:rPr>
     </w:lvl>
   </w:abstractNum>
   <w:num w:numId="1">
@@ -777,45 +758,41 @@
   <w:docDefaults>
     <w:rPrDefault>
       <w:rPr>
-        <w:rFonts w:asciiTheme="minorHAnsi" w:eastAsiaTheme="minorHAnsi" w:hAnsiTheme="minorHAnsi" w:cstheme="minorBidi"/>
+        <w:rFonts w:ascii="Calibri" w:eastAsia="Calibri" w:hAnsi="Calibri" w:cs="Times New Roman"/>
         <w:sz w:val="22"/>
         <w:szCs w:val="22"/>
-        <w:lang w:val="da-DK" w:eastAsia="en-US" w:bidi="ar-SA"/>
+        <w:lang w:val="da-DK" w:eastAsia="da-DK" w:bidi="ar-SA"/>
       </w:rPr>
     </w:rPrDefault>
-    <w:pPrDefault>
-      <w:pPr>
-        <w:spacing w:after="200" w:line="276" w:lineRule="auto"/>
-      </w:pPr>
-    </w:pPrDefault>
+    <w:pPrDefault/>
   </w:docDefaults>
   <w:latentStyles w:defLockedState="0" w:defUIPriority="99" w:defSemiHidden="1" w:defUnhideWhenUsed="1" w:defQFormat="0" w:count="267">
-    <w:lsdException w:name="Normal" w:semiHidden="0" w:uiPriority="0" w:unhideWhenUsed="0" w:qFormat="1"/>
-    <w:lsdException w:name="heading 1" w:semiHidden="0" w:uiPriority="9" w:unhideWhenUsed="0" w:qFormat="1"/>
-    <w:lsdException w:name="heading 2" w:uiPriority="9" w:qFormat="1"/>
-    <w:lsdException w:name="heading 3" w:uiPriority="9" w:qFormat="1"/>
-    <w:lsdException w:name="heading 4" w:uiPriority="9" w:qFormat="1"/>
-    <w:lsdException w:name="heading 5" w:uiPriority="9" w:qFormat="1"/>
-    <w:lsdException w:name="heading 6" w:uiPriority="9" w:qFormat="1"/>
-    <w:lsdException w:name="heading 7" w:uiPriority="9" w:qFormat="1"/>
-    <w:lsdException w:name="heading 8" w:uiPriority="9" w:qFormat="1"/>
-    <w:lsdException w:name="heading 9" w:uiPriority="9" w:qFormat="1"/>
-    <w:lsdException w:name="toc 1" w:uiPriority="39"/>
-    <w:lsdException w:name="toc 2" w:uiPriority="39"/>
-    <w:lsdException w:name="toc 3" w:uiPriority="39"/>
-    <w:lsdException w:name="toc 4" w:uiPriority="39"/>
-    <w:lsdException w:name="toc 5" w:uiPriority="39"/>
-    <w:lsdException w:name="toc 6" w:uiPriority="39"/>
-    <w:lsdException w:name="toc 7" w:uiPriority="39"/>
-    <w:lsdException w:name="toc 8" w:uiPriority="39"/>
-    <w:lsdException w:name="toc 9" w:uiPriority="39"/>
-    <w:lsdException w:name="caption" w:uiPriority="35" w:qFormat="1"/>
-    <w:lsdException w:name="Title" w:semiHidden="0" w:uiPriority="10" w:unhideWhenUsed="0" w:qFormat="1"/>
-    <w:lsdException w:name="Default Paragraph Font" w:uiPriority="1"/>
-    <w:lsdException w:name="Subtitle" w:semiHidden="0" w:uiPriority="11" w:unhideWhenUsed="0" w:qFormat="1"/>
-    <w:lsdException w:name="Strong" w:semiHidden="0" w:uiPriority="22" w:unhideWhenUsed="0" w:qFormat="1"/>
-    <w:lsdException w:name="Emphasis" w:semiHidden="0" w:uiPriority="20" w:unhideWhenUsed="0" w:qFormat="1"/>
-    <w:lsdException w:name="Table Grid" w:semiHidden="0" w:uiPriority="59" w:unhideWhenUsed="0"/>
+    <w:lsdException w:name="Normal" w:locked="1" w:semiHidden="0" w:uiPriority="0" w:unhideWhenUsed="0" w:qFormat="1"/>
+    <w:lsdException w:name="heading 1" w:locked="1" w:semiHidden="0" w:uiPriority="0" w:unhideWhenUsed="0" w:qFormat="1"/>
+    <w:lsdException w:name="heading 2" w:locked="1" w:uiPriority="0" w:qFormat="1"/>
+    <w:lsdException w:name="heading 3" w:locked="1" w:uiPriority="0" w:qFormat="1"/>
+    <w:lsdException w:name="heading 4" w:locked="1" w:uiPriority="0" w:qFormat="1"/>
+    <w:lsdException w:name="heading 5" w:locked="1" w:uiPriority="0" w:qFormat="1"/>
+    <w:lsdException w:name="heading 6" w:locked="1" w:uiPriority="0" w:qFormat="1"/>
+    <w:lsdException w:name="heading 7" w:locked="1" w:uiPriority="0" w:qFormat="1"/>
+    <w:lsdException w:name="heading 8" w:locked="1" w:uiPriority="0" w:qFormat="1"/>
+    <w:lsdException w:name="heading 9" w:locked="1" w:uiPriority="0" w:qFormat="1"/>
+    <w:lsdException w:name="toc 1" w:locked="1" w:semiHidden="0" w:uiPriority="0" w:unhideWhenUsed="0"/>
+    <w:lsdException w:name="toc 2" w:locked="1" w:semiHidden="0" w:uiPriority="0" w:unhideWhenUsed="0"/>
+    <w:lsdException w:name="toc 3" w:locked="1" w:semiHidden="0" w:uiPriority="0" w:unhideWhenUsed="0"/>
+    <w:lsdException w:name="toc 4" w:locked="1" w:semiHidden="0" w:uiPriority="0" w:unhideWhenUsed="0"/>
+    <w:lsdException w:name="toc 5" w:locked="1" w:semiHidden="0" w:uiPriority="0" w:unhideWhenUsed="0"/>
+    <w:lsdException w:name="toc 6" w:locked="1" w:semiHidden="0" w:uiPriority="0" w:unhideWhenUsed="0"/>
+    <w:lsdException w:name="toc 7" w:locked="1" w:semiHidden="0" w:uiPriority="0" w:unhideWhenUsed="0"/>
+    <w:lsdException w:name="toc 8" w:locked="1" w:semiHidden="0" w:uiPriority="0" w:unhideWhenUsed="0"/>
+    <w:lsdException w:name="toc 9" w:locked="1" w:semiHidden="0" w:uiPriority="0" w:unhideWhenUsed="0"/>
+    <w:lsdException w:name="caption" w:locked="1" w:uiPriority="0" w:qFormat="1"/>
+    <w:lsdException w:name="Title" w:locked="1" w:semiHidden="0" w:uiPriority="0" w:unhideWhenUsed="0" w:qFormat="1"/>
+    <w:lsdException w:name="Default Paragraph Font" w:locked="1" w:semiHidden="0" w:uiPriority="0" w:unhideWhenUsed="0"/>
+    <w:lsdException w:name="Subtitle" w:locked="1" w:semiHidden="0" w:uiPriority="0" w:unhideWhenUsed="0" w:qFormat="1"/>
+    <w:lsdException w:name="Strong" w:locked="1" w:semiHidden="0" w:uiPriority="0" w:unhideWhenUsed="0" w:qFormat="1"/>
+    <w:lsdException w:name="Emphasis" w:locked="1" w:semiHidden="0" w:uiPriority="0" w:unhideWhenUsed="0" w:qFormat="1"/>
+    <w:lsdException w:name="Table Grid" w:locked="1" w:semiHidden="0" w:uiPriority="0" w:unhideWhenUsed="0"/>
     <w:lsdException w:name="Placeholder Text" w:unhideWhenUsed="0"/>
     <w:lsdException w:name="No Spacing" w:semiHidden="0" w:uiPriority="1" w:unhideWhenUsed="0" w:qFormat="1"/>
     <w:lsdException w:name="Light Shading" w:semiHidden="0" w:uiPriority="60" w:unhideWhenUsed="0"/>
@@ -933,15 +910,19 @@
     <w:qFormat/>
     <w:rsid w:val="00F403A3"/>
     <w:pPr>
+      <w:spacing w:after="200" w:line="276" w:lineRule="auto"/>
       <w:contextualSpacing/>
     </w:pPr>
+    <w:rPr>
+      <w:lang w:eastAsia="en-US"/>
+    </w:rPr>
   </w:style>
-  <w:style w:type="paragraph" w:styleId="Overskrift1">
+  <w:style w:type="paragraph" w:styleId="Heading1">
     <w:name w:val="heading 1"/>
     <w:basedOn w:val="Normal"/>
     <w:next w:val="Normal"/>
-    <w:link w:val="Overskrift1Tegn"/>
-    <w:uiPriority w:val="9"/>
+    <w:link w:val="Heading1Char"/>
+    <w:uiPriority w:val="99"/>
     <w:qFormat/>
     <w:rsid w:val="00841FFE"/>
     <w:pPr>
@@ -951,21 +932,20 @@
       <w:outlineLvl w:val="0"/>
     </w:pPr>
     <w:rPr>
-      <w:rFonts w:asciiTheme="majorHAnsi" w:eastAsiaTheme="majorEastAsia" w:hAnsiTheme="majorHAnsi" w:cstheme="majorBidi"/>
+      <w:rFonts w:ascii="Cambria" w:eastAsia="Times New Roman" w:hAnsi="Cambria"/>
       <w:b/>
       <w:bCs/>
-      <w:color w:val="365F91" w:themeColor="accent1" w:themeShade="BF"/>
+      <w:color w:val="365F91"/>
       <w:sz w:val="28"/>
       <w:szCs w:val="28"/>
     </w:rPr>
   </w:style>
-  <w:style w:type="character" w:default="1" w:styleId="Standardskrifttypeiafsnit">
+  <w:style w:type="character" w:default="1" w:styleId="DefaultParagraphFont">
     <w:name w:val="Default Paragraph Font"/>
-    <w:uiPriority w:val="1"/>
+    <w:uiPriority w:val="99"/>
     <w:semiHidden/>
-    <w:unhideWhenUsed/>
   </w:style>
-  <w:style w:type="table" w:default="1" w:styleId="Tabel-Normal">
+  <w:style w:type="table" w:default="1" w:styleId="TableNormal">
     <w:name w:val="Normal Table"/>
     <w:uiPriority w:val="99"/>
     <w:semiHidden/>
@@ -981,31 +961,32 @@
       </w:tblCellMar>
     </w:tblPr>
   </w:style>
-  <w:style w:type="numbering" w:default="1" w:styleId="Ingenoversigt">
+  <w:style w:type="numbering" w:default="1" w:styleId="NoList">
     <w:name w:val="No List"/>
     <w:uiPriority w:val="99"/>
     <w:semiHidden/>
     <w:unhideWhenUsed/>
   </w:style>
-  <w:style w:type="character" w:customStyle="1" w:styleId="Overskrift1Tegn">
-    <w:name w:val="Overskrift 1 Tegn"/>
-    <w:basedOn w:val="Standardskrifttypeiafsnit"/>
-    <w:link w:val="Overskrift1"/>
-    <w:uiPriority w:val="9"/>
+  <w:style w:type="character" w:customStyle="1" w:styleId="Heading1Char">
+    <w:name w:val="Heading 1 Char"/>
+    <w:basedOn w:val="DefaultParagraphFont"/>
+    <w:link w:val="Heading1"/>
+    <w:uiPriority w:val="99"/>
+    <w:locked/>
     <w:rsid w:val="00841FFE"/>
     <w:rPr>
-      <w:rFonts w:asciiTheme="majorHAnsi" w:eastAsiaTheme="majorEastAsia" w:hAnsiTheme="majorHAnsi" w:cstheme="majorBidi"/>
+      <w:rFonts w:ascii="Cambria" w:hAnsi="Cambria" w:cs="Times New Roman"/>
       <w:b/>
       <w:bCs/>
-      <w:color w:val="365F91" w:themeColor="accent1" w:themeShade="BF"/>
+      <w:color w:val="365F91"/>
       <w:sz w:val="28"/>
       <w:szCs w:val="28"/>
     </w:rPr>
   </w:style>
-  <w:style w:type="paragraph" w:styleId="Listeafsnit">
+  <w:style w:type="paragraph" w:styleId="ListParagraph">
     <w:name w:val="List Paragraph"/>
     <w:basedOn w:val="Normal"/>
-    <w:uiPriority w:val="34"/>
+    <w:uiPriority w:val="99"/>
     <w:qFormat/>
     <w:rsid w:val="009511C2"/>
     <w:pPr>
@@ -1016,9 +997,9 @@
 </file>
 
 <file path=word/theme/theme1.xml><?xml version="1.0" encoding="utf-8"?>
-<a:theme xmlns:a="http://schemas.openxmlformats.org/drawingml/2006/main" name="Kontortema">
+<a:theme xmlns:a="http://schemas.openxmlformats.org/drawingml/2006/main" name="Office Theme">
   <a:themeElements>
-    <a:clrScheme name="Kontor">
+    <a:clrScheme name="Office">
       <a:dk1>
         <a:sysClr val="windowText" lastClr="000000"/>
       </a:dk1>
@@ -1056,7 +1037,7 @@
         <a:srgbClr val="800080"/>
       </a:folHlink>
     </a:clrScheme>
-    <a:fontScheme name="Kontor">
+    <a:fontScheme name="Office">
       <a:majorFont>
         <a:latin typeface="Cambria"/>
         <a:ea typeface=""/>
@@ -1126,7 +1107,7 @@
         <a:font script="Uigh" typeface="Microsoft Uighur"/>
       </a:minorFont>
     </a:fontScheme>
-    <a:fmtScheme name="Kontor">
+    <a:fmtScheme name="Office">
       <a:fillStyleLst>
         <a:solidFill>
           <a:schemeClr val="phClr"/>

</xml_diff>

<commit_message>
INCOSE vs Y chart added Reference list added
</commit_message>
<xml_diff>
--- a/syseng_hwco/proj/Notes.docx
+++ b/syseng_hwco/proj/Notes.docx
@@ -33,7 +33,49 @@
         <w:rPr>
           <w:lang w:val="en-US"/>
         </w:rPr>
-        <w:t xml:space="preserve">The primary objective for this project is to analyze an architecture from a specification and map this  architectural solution to a selected platform. The architectural solution will contain an simulation of the most important modules.  Design space exploration, partitioned technique and profiling [Gajski] will be used in order to archive the best trade-off between cost, performance and dependability. Some of these quality constraints riposte each other, and therefore it is essential that the architecture reflects the quality attribute which is most important for the defined product. </w:t>
+        <w:t xml:space="preserve">The primary objective for this project is to analyze an architecture from a specification and map this  architectural solution to a selected platform. The architectural solution will contain an simulation of the most important modules.  Design space exploration, partitioned technique and profiling </w:t>
+      </w:r>
+      <w:r>
+        <w:rPr>
+          <w:lang w:val="en-US"/>
+        </w:rPr>
+        <w:fldChar w:fldCharType="begin"/>
+      </w:r>
+      <w:r>
+        <w:rPr>
+          <w:lang w:val="en-US"/>
+        </w:rPr>
+        <w:instrText xml:space="preserve"> REF Gajski \h </w:instrText>
+      </w:r>
+      <w:r>
+        <w:rPr>
+          <w:lang w:val="en-US"/>
+        </w:rPr>
+      </w:r>
+      <w:r>
+        <w:rPr>
+          <w:lang w:val="en-US"/>
+        </w:rPr>
+        <w:fldChar w:fldCharType="separate"/>
+      </w:r>
+      <w:r>
+        <w:rPr>
+          <w:i/>
+          <w:lang w:val="en-GB"/>
+        </w:rPr>
+        <w:t>[Gajski]</w:t>
+      </w:r>
+      <w:r>
+        <w:rPr>
+          <w:lang w:val="en-US"/>
+        </w:rPr>
+        <w:fldChar w:fldCharType="end"/>
+      </w:r>
+      <w:r>
+        <w:rPr>
+          <w:lang w:val="en-US"/>
+        </w:rPr>
+        <w:t xml:space="preserve"> will be used in order to archive the best trade-off between cost, performance and dependability. Some of these quality constraints riposte each other, and therefore it is essential that the architecture reflects the quality attribute which is most important for the defined product. </w:t>
       </w:r>
     </w:p>
     <w:p>
@@ -73,27 +115,111 @@
         <w:rPr>
           <w:lang w:val="en-US"/>
         </w:rPr>
-        <w:t xml:space="preserve">While this project has limited time schedule, the architectural design and implementation will focus on modeling at the TLM level in SystemC. These simulation will also be used as proof of concept, and the further syntheses from behavior to structure defined by [Gajski]. As mentioned above the project has limited time schedule, and therefore only the most important steps in the syntheses will be described. </w:t>
-      </w:r>
-    </w:p>
-    <w:p>
-      <w:pPr>
-        <w:rPr>
-          <w:lang w:val="en-US"/>
-        </w:rPr>
-      </w:pPr>
-    </w:p>
-    <w:p>
-      <w:pPr>
-        <w:rPr>
-          <w:lang w:val="en-US"/>
-        </w:rPr>
-      </w:pPr>
-      <w:r>
-        <w:rPr>
-          <w:lang w:val="en-US"/>
-        </w:rPr>
-        <w:t xml:space="preserve">From a learning perspective, group members have indicated that a major learning area is going from higher level UML/SysML abstraction where the overall system architecture is defined, to a specific platform. The whole syntheses from higher level abstraction to implementation and the steps needed is one of the interesting focus areas for the project, as well as risk level management [INCOSE] at higher abstraction.    </w:t>
+        <w:t xml:space="preserve">While this project has limited time schedule, the architectural design and implementation will focus on modeling at the TLM level in SystemC. These simulations will also be used as proof of concept, and the further syntheses from behavior to structure defined by </w:t>
+      </w:r>
+      <w:r>
+        <w:rPr>
+          <w:lang w:val="en-US"/>
+        </w:rPr>
+        <w:fldChar w:fldCharType="begin"/>
+      </w:r>
+      <w:r>
+        <w:rPr>
+          <w:lang w:val="en-US"/>
+        </w:rPr>
+        <w:instrText xml:space="preserve"> REF Gajski \h </w:instrText>
+      </w:r>
+      <w:r>
+        <w:rPr>
+          <w:lang w:val="en-US"/>
+        </w:rPr>
+      </w:r>
+      <w:r>
+        <w:rPr>
+          <w:lang w:val="en-US"/>
+        </w:rPr>
+        <w:fldChar w:fldCharType="separate"/>
+      </w:r>
+      <w:r>
+        <w:rPr>
+          <w:i/>
+          <w:lang w:val="en-GB"/>
+        </w:rPr>
+        <w:t>[Gajski]</w:t>
+      </w:r>
+      <w:r>
+        <w:rPr>
+          <w:lang w:val="en-US"/>
+        </w:rPr>
+        <w:fldChar w:fldCharType="end"/>
+      </w:r>
+      <w:r>
+        <w:rPr>
+          <w:lang w:val="en-US"/>
+        </w:rPr>
+        <w:t xml:space="preserve">. As mentioned above the project has limited time schedule, and therefore only the most important steps in the syntheses will be described. </w:t>
+      </w:r>
+    </w:p>
+    <w:p>
+      <w:pPr>
+        <w:rPr>
+          <w:lang w:val="en-US"/>
+        </w:rPr>
+      </w:pPr>
+    </w:p>
+    <w:p>
+      <w:pPr>
+        <w:rPr>
+          <w:lang w:val="en-US"/>
+        </w:rPr>
+      </w:pPr>
+      <w:r>
+        <w:rPr>
+          <w:lang w:val="en-US"/>
+        </w:rPr>
+        <w:t xml:space="preserve">From a learning perspective, group members have indicated that a major learning area is going from higher level UML/SysML abstraction where the overall system architecture is defined, to a specific platform. The whole syntheses from higher level abstraction to implementation and the steps needed is one of the interesting focus areas for the project, as well as risk level management  </w:t>
+      </w:r>
+      <w:r>
+        <w:rPr>
+          <w:lang w:val="en-US"/>
+        </w:rPr>
+        <w:fldChar w:fldCharType="begin"/>
+      </w:r>
+      <w:r>
+        <w:rPr>
+          <w:lang w:val="en-US"/>
+        </w:rPr>
+        <w:instrText xml:space="preserve"> REF Incose \h </w:instrText>
+      </w:r>
+      <w:r>
+        <w:rPr>
+          <w:lang w:val="en-US"/>
+        </w:rPr>
+      </w:r>
+      <w:r>
+        <w:rPr>
+          <w:lang w:val="en-US"/>
+        </w:rPr>
+        <w:fldChar w:fldCharType="separate"/>
+      </w:r>
+      <w:r>
+        <w:rPr>
+          <w:i/>
+          <w:lang w:val="en-GB"/>
+        </w:rPr>
+        <w:t>[INCOSE]</w:t>
+      </w:r>
+      <w:r>
+        <w:rPr>
+          <w:lang w:val="en-US"/>
+        </w:rPr>
+        <w:fldChar w:fldCharType="end"/>
+      </w:r>
+      <w:r>
+        <w:rPr>
+          <w:lang w:val="en-US"/>
+        </w:rPr>
+        <w:t xml:space="preserve"> at higher abstraction.    </w:t>
       </w:r>
     </w:p>
     <w:p>
@@ -152,70 +278,39 @@
       <w:pPr>
         <w:rPr>
           <w:highlight w:val="yellow"/>
-          <w:lang w:val="en-US"/>
         </w:rPr>
       </w:pPr>
       <w:r>
         <w:rPr>
           <w:highlight w:val="yellow"/>
-          <w:lang w:val="en-GB"/>
-        </w:rPr>
-        <w:t>Evaluerer hvilke platforme (inklusiv FPGA) der er mul</w:t>
-      </w:r>
-      <w:r>
+        </w:rPr>
+        <w:t>Evaluerer hvilke platforme (inklusiv FPGA) der er muligt, fordele og ulemper, om nogen kan fravælges fra start af, m.m.</w:t>
+      </w:r>
+    </w:p>
+    <w:p>
+      <w:pPr>
         <w:rPr>
           <w:highlight w:val="yellow"/>
-          <w:lang w:val="en-US"/>
-        </w:rPr>
-        <w:t xml:space="preserve">igt, fordele og ulemper, om nogen </w:t>
-      </w:r>
-      <w:smartTag w:uri="urn:schemas-microsoft-com:office:smarttags" w:element="place">
-        <w:smartTag w:uri="urn:schemas-microsoft-com:office:smarttags" w:element="State">
-          <w:r>
-            <w:rPr>
-              <w:highlight w:val="yellow"/>
-              <w:lang w:val="en-US"/>
-            </w:rPr>
-            <w:t>kan</w:t>
-          </w:r>
-        </w:smartTag>
-      </w:smartTag>
-      <w:r>
+        </w:rPr>
+      </w:pPr>
+    </w:p>
+    <w:p>
+      <w:pPr>
         <w:rPr>
           <w:highlight w:val="yellow"/>
-          <w:lang w:val="en-US"/>
-        </w:rPr>
-        <w:t xml:space="preserve"> fravælges fra start af, m.m.</w:t>
-      </w:r>
-    </w:p>
-    <w:p>
-      <w:pPr>
+        </w:rPr>
+      </w:pPr>
+      <w:r>
         <w:rPr>
           <w:highlight w:val="yellow"/>
-          <w:lang w:val="en-US"/>
-        </w:rPr>
-      </w:pPr>
+        </w:rPr>
+        <w:t>Opret liste over -ability (Usability, Power, Cost, …), deres betydning og hvordan de forskellige platforme møde de krav. Reference til pålidelig SW og arkitektur (SW arkitektur i praksis).</w:t>
+      </w:r>
     </w:p>
     <w:p>
       <w:pPr>
         <w:rPr>
           <w:highlight w:val="yellow"/>
-          <w:lang w:val="en-US"/>
-        </w:rPr>
-      </w:pPr>
-      <w:r>
-        <w:rPr>
-          <w:highlight w:val="yellow"/>
-          <w:lang w:val="en-US"/>
-        </w:rPr>
-        <w:t>Opret liste over -ability (Usability, Power, Cost, …), deres betydning og hvordan de forskellige platforme møde de krav. Reference til pålidelig SW og arkitektur (SW arkitektur i praksis).</w:t>
-      </w:r>
-    </w:p>
-    <w:p>
-      <w:pPr>
-        <w:rPr>
-          <w:highlight w:val="yellow"/>
-          <w:lang w:val="en-US"/>
         </w:rPr>
       </w:pPr>
     </w:p>
@@ -279,7 +374,7 @@
           <v:shape id="_x0000_i1025" type="#_x0000_t75" style="width:423pt;height:350.25pt" o:ole="">
             <v:imagedata r:id="rId5" o:title=""/>
           </v:shape>
-          <o:OLEObject Type="Embed" ProgID="Visio.Drawing.11" ShapeID="_x0000_i1025" DrawAspect="Content" ObjectID="_1358237295" r:id="rId6"/>
+          <o:OLEObject Type="Embed" ProgID="Visio.Drawing.11" ShapeID="_x0000_i1025" DrawAspect="Content" ObjectID="_1358244017" r:id="rId6"/>
         </w:object>
       </w:r>
     </w:p>
@@ -372,6 +467,251 @@
     </w:p>
     <w:p>
       <w:pPr>
+        <w:rPr>
+          <w:lang w:val="en-US"/>
+        </w:rPr>
+      </w:pPr>
+      <w:r>
+        <w:rPr>
+          <w:lang w:val="en-US"/>
+        </w:rPr>
+        <w:t xml:space="preserve">The Technical aspect of any system can be described by </w:t>
+      </w:r>
+      <w:r>
+        <w:rPr>
+          <w:lang w:val="en-US"/>
+        </w:rPr>
+        <w:fldChar w:fldCharType="begin"/>
+      </w:r>
+      <w:r>
+        <w:rPr>
+          <w:lang w:val="en-US"/>
+        </w:rPr>
+        <w:instrText xml:space="preserve"> REF Incose \h </w:instrText>
+      </w:r>
+      <w:r>
+        <w:rPr>
+          <w:lang w:val="en-US"/>
+        </w:rPr>
+      </w:r>
+      <w:r>
+        <w:rPr>
+          <w:lang w:val="en-US"/>
+        </w:rPr>
+        <w:fldChar w:fldCharType="separate"/>
+      </w:r>
+      <w:r>
+        <w:rPr>
+          <w:i/>
+          <w:lang w:val="en-GB"/>
+        </w:rPr>
+        <w:t>[INCOSE]</w:t>
+      </w:r>
+      <w:r>
+        <w:rPr>
+          <w:lang w:val="en-US"/>
+        </w:rPr>
+        <w:fldChar w:fldCharType="end"/>
+      </w:r>
+      <w:r>
+        <w:rPr>
+          <w:lang w:val="en-US"/>
+        </w:rPr>
+        <w:t>’s technical process as shown in the following figure.</w:t>
+      </w:r>
+    </w:p>
+    <w:p>
+      <w:pPr>
+        <w:rPr>
+          <w:lang w:val="en-US"/>
+        </w:rPr>
+      </w:pPr>
+      <w:r>
+        <w:rPr>
+          <w:lang w:val="en-US"/>
+        </w:rPr>
+        <w:pict>
+          <v:shape id="_x0000_i1026" type="#_x0000_t75" style="width:306pt;height:254.25pt">
+            <v:imagedata r:id="rId7" o:title="" croptop="16717f" cropbottom="23275f" cropleft="32171f" cropright="8735f"/>
+          </v:shape>
+        </w:pict>
+      </w:r>
+    </w:p>
+    <w:p>
+      <w:pPr>
+        <w:rPr>
+          <w:lang w:val="en-US"/>
+        </w:rPr>
+      </w:pPr>
+    </w:p>
+    <w:p>
+      <w:pPr>
+        <w:rPr>
+          <w:lang w:val="en-US"/>
+        </w:rPr>
+      </w:pPr>
+    </w:p>
+    <w:p>
+      <w:pPr>
+        <w:rPr>
+          <w:lang w:val="en-US"/>
+        </w:rPr>
+      </w:pPr>
+      <w:r>
+        <w:rPr>
+          <w:lang w:val="en-US"/>
+        </w:rPr>
+        <w:t xml:space="preserve">We follow the INCOSE guidelines through this project and wherever necessary, use other appropriate methods and approaches such as Y-chart, SysML and SystemC to support, model and evaluate the process. </w:t>
+      </w:r>
+    </w:p>
+    <w:p>
+      <w:pPr>
+        <w:rPr>
+          <w:lang w:val="en-US"/>
+        </w:rPr>
+      </w:pPr>
+    </w:p>
+    <w:p>
+      <w:pPr>
+        <w:rPr>
+          <w:lang w:val="en-US"/>
+        </w:rPr>
+      </w:pPr>
+      <w:r>
+        <w:rPr>
+          <w:lang w:val="en-US"/>
+        </w:rPr>
+        <w:t xml:space="preserve">The technical process begins with Stakeholder Requirements Definition followed by Requirement analyses. These will base the inputs for Architectural design. At this point a system level synthesis described by </w:t>
+      </w:r>
+      <w:r>
+        <w:rPr>
+          <w:lang w:val="en-US"/>
+        </w:rPr>
+        <w:fldChar w:fldCharType="begin"/>
+      </w:r>
+      <w:r>
+        <w:rPr>
+          <w:lang w:val="en-US"/>
+        </w:rPr>
+        <w:instrText xml:space="preserve"> REF Gajski \h </w:instrText>
+      </w:r>
+      <w:r>
+        <w:rPr>
+          <w:lang w:val="en-US"/>
+        </w:rPr>
+      </w:r>
+      <w:r>
+        <w:rPr>
+          <w:lang w:val="en-US"/>
+        </w:rPr>
+        <w:fldChar w:fldCharType="separate"/>
+      </w:r>
+      <w:r>
+        <w:rPr>
+          <w:i/>
+          <w:lang w:val="en-GB"/>
+        </w:rPr>
+        <w:t>[Gajski]</w:t>
+      </w:r>
+      <w:r>
+        <w:rPr>
+          <w:lang w:val="en-US"/>
+        </w:rPr>
+        <w:fldChar w:fldCharType="end"/>
+      </w:r>
+      <w:r>
+        <w:rPr>
+          <w:lang w:val="en-US"/>
+        </w:rPr>
+        <w:t xml:space="preserve"> would be utilized to support implementation.</w:t>
+      </w:r>
+    </w:p>
+    <w:p>
+      <w:pPr>
+        <w:rPr>
+          <w:lang w:val="en-US"/>
+        </w:rPr>
+      </w:pPr>
+      <w:r>
+        <w:pict>
+          <v:shape id="_x0000_i1027" type="#_x0000_t75" style="width:208.5pt;height:161.25pt" wrapcoords="-75 0 -75 21500 21600 21500 21600 0 -75 0" o:allowoverlap="f">
+            <v:imagedata r:id="rId8" o:title="" croptop="7522f" cropbottom="12117f" cropleft="8632f" cropright="7759f"/>
+          </v:shape>
+        </w:pict>
+      </w:r>
+    </w:p>
+    <w:p>
+      <w:pPr>
+        <w:rPr>
+          <w:lang w:val="en-US"/>
+        </w:rPr>
+      </w:pPr>
+    </w:p>
+    <w:p>
+      <w:pPr>
+        <w:rPr>
+          <w:lang w:val="en-US"/>
+        </w:rPr>
+      </w:pPr>
+      <w:r>
+        <w:rPr>
+          <w:lang w:val="en-US"/>
+        </w:rPr>
+        <w:t>SystemC will be applied to verify the architectural design and generate an executable requirement. This will help us to simulate different designs and compare their metrics to choose the best fit.</w:t>
+      </w:r>
+    </w:p>
+    <w:p>
+      <w:pPr>
+        <w:rPr>
+          <w:lang w:val="en-US"/>
+        </w:rPr>
+      </w:pPr>
+      <w:r>
+        <w:rPr>
+          <w:lang w:val="en-US"/>
+        </w:rPr>
+        <w:t xml:space="preserve">The figure bellow is an visualization of the described process above. </w:t>
+      </w:r>
+    </w:p>
+    <w:p>
+      <w:pPr>
+        <w:rPr>
+          <w:lang w:val="en-US"/>
+        </w:rPr>
+      </w:pPr>
+      <w:r>
+        <w:rPr>
+          <w:lang w:val="en-US"/>
+        </w:rPr>
+        <w:t xml:space="preserve"> </w:t>
+      </w:r>
+    </w:p>
+    <w:p>
+      <w:pPr>
+        <w:rPr>
+          <w:lang w:val="en-US"/>
+        </w:rPr>
+      </w:pPr>
+      <w:r>
+        <w:object w:dxaOrig="12254" w:dyaOrig="3173">
+          <v:shape id="_x0000_i1028" type="#_x0000_t75" style="width:477.75pt;height:123.75pt" o:ole="">
+            <v:imagedata r:id="rId9" o:title=""/>
+          </v:shape>
+          <o:OLEObject Type="Embed" ProgID="Visio.Drawing.11" ShapeID="_x0000_i1028" DrawAspect="Content" ObjectID="_1358244018" r:id="rId10"/>
+        </w:object>
+      </w:r>
+    </w:p>
+    <w:p>
+      <w:pPr>
+        <w:pStyle w:val="ListParagraph"/>
+        <w:ind w:left="360"/>
+        <w:rPr>
+          <w:lang w:val="en-US"/>
+        </w:rPr>
+      </w:pPr>
+    </w:p>
+    <w:p>
+      <w:pPr>
         <w:pStyle w:val="Heading1"/>
         <w:rPr>
           <w:lang w:val="en-US"/>
@@ -506,6 +846,165 @@
       </w:r>
     </w:p>
     <w:p/>
+    <w:p>
+      <w:pPr>
+        <w:pStyle w:val="Heading1"/>
+      </w:pPr>
+      <w:r>
+        <w:t>Refrences</w:t>
+      </w:r>
+    </w:p>
+    <w:tbl>
+      <w:tblPr>
+        <w:tblStyle w:val="TableGrid"/>
+        <w:tblW w:w="0" w:type="auto"/>
+        <w:tblLook w:val="01E0"/>
+      </w:tblPr>
+      <w:tblGrid>
+        <w:gridCol w:w="1728"/>
+        <w:gridCol w:w="8050"/>
+      </w:tblGrid>
+      <w:tr>
+        <w:tc>
+          <w:tcPr>
+            <w:tcW w:w="1728" w:type="dxa"/>
+          </w:tcPr>
+          <w:p>
+            <w:pPr>
+              <w:rPr>
+                <w:rFonts w:eastAsia="Calibri"/>
+                <w:i/>
+                <w:sz w:val="22"/>
+                <w:szCs w:val="22"/>
+              </w:rPr>
+            </w:pPr>
+            <w:bookmarkStart w:id="0" w:name="Incose"/>
+            <w:r>
+              <w:rPr>
+                <w:i/>
+              </w:rPr>
+              <w:t>[INCOSE]</w:t>
+            </w:r>
+            <w:bookmarkEnd w:id="0"/>
+          </w:p>
+        </w:tc>
+        <w:tc>
+          <w:tcPr>
+            <w:tcW w:w="8050" w:type="dxa"/>
+          </w:tcPr>
+          <w:p>
+            <w:pPr>
+              <w:rPr>
+                <w:rFonts w:eastAsia="Calibri"/>
+                <w:sz w:val="22"/>
+                <w:szCs w:val="22"/>
+                <w:lang w:val="en-GB"/>
+              </w:rPr>
+            </w:pPr>
+            <w:r>
+              <w:rPr>
+                <w:rFonts w:eastAsia="Calibri"/>
+                <w:sz w:val="22"/>
+                <w:szCs w:val="22"/>
+                <w:lang w:val="en-GB"/>
+              </w:rPr>
+              <w:t>INCOSE System Engineering Handbook v.3.2</w:t>
+            </w:r>
+          </w:p>
+        </w:tc>
+      </w:tr>
+      <w:tr>
+        <w:tc>
+          <w:tcPr>
+            <w:tcW w:w="1728" w:type="dxa"/>
+          </w:tcPr>
+          <w:p>
+            <w:pPr>
+              <w:rPr>
+                <w:rFonts w:eastAsia="Calibri"/>
+                <w:i/>
+                <w:sz w:val="22"/>
+                <w:szCs w:val="22"/>
+                <w:lang w:val="en-GB"/>
+              </w:rPr>
+            </w:pPr>
+            <w:bookmarkStart w:id="1" w:name="Gajski"/>
+            <w:r>
+              <w:rPr>
+                <w:i/>
+                <w:lang w:val="en-GB"/>
+              </w:rPr>
+              <w:t>[Gajski]</w:t>
+            </w:r>
+            <w:bookmarkEnd w:id="1"/>
+          </w:p>
+        </w:tc>
+        <w:tc>
+          <w:tcPr>
+            <w:tcW w:w="8050" w:type="dxa"/>
+          </w:tcPr>
+          <w:p>
+            <w:pPr>
+              <w:rPr>
+                <w:rFonts w:eastAsia="Calibri"/>
+                <w:sz w:val="22"/>
+                <w:szCs w:val="22"/>
+                <w:lang w:val="en-GB"/>
+              </w:rPr>
+            </w:pPr>
+            <w:r>
+              <w:rPr>
+                <w:rFonts w:eastAsia="Calibri"/>
+                <w:sz w:val="22"/>
+                <w:szCs w:val="22"/>
+                <w:lang w:val="en-GB"/>
+              </w:rPr>
+              <w:t>Embedded System Design, Modeling, Sunthesis and Verification by Daniel D. Gajski</w:t>
+            </w:r>
+          </w:p>
+        </w:tc>
+      </w:tr>
+      <w:tr>
+        <w:tc>
+          <w:tcPr>
+            <w:tcW w:w="1728" w:type="dxa"/>
+          </w:tcPr>
+          <w:p>
+            <w:pPr>
+              <w:rPr>
+                <w:rFonts w:eastAsia="Calibri"/>
+                <w:i/>
+                <w:sz w:val="22"/>
+                <w:szCs w:val="22"/>
+                <w:lang w:val="en-GB"/>
+              </w:rPr>
+            </w:pPr>
+          </w:p>
+        </w:tc>
+        <w:tc>
+          <w:tcPr>
+            <w:tcW w:w="8050" w:type="dxa"/>
+          </w:tcPr>
+          <w:p>
+            <w:pPr>
+              <w:rPr>
+                <w:rFonts w:eastAsia="Calibri"/>
+                <w:sz w:val="22"/>
+                <w:szCs w:val="22"/>
+                <w:lang w:val="en-GB"/>
+              </w:rPr>
+            </w:pPr>
+          </w:p>
+        </w:tc>
+      </w:tr>
+    </w:tbl>
+    <w:p>
+      <w:pPr>
+        <w:rPr>
+          <w:lang w:val="en-GB"/>
+        </w:rPr>
+      </w:pPr>
+    </w:p>
     <w:sectPr>
       <w:pgSz w:w="11906" w:h="16838"/>
       <w:pgMar w:top="1701" w:right="1134" w:bottom="1701" w:left="1134" w:header="708" w:footer="708" w:gutter="0"/>
@@ -992,6 +1491,39 @@
     <w:pPr>
       <w:ind w:left="720"/>
     </w:pPr>
+  </w:style>
+  <w:style w:type="table" w:styleId="TableGrid">
+    <w:name w:val="Table Grid"/>
+    <w:basedOn w:val="TableNormal"/>
+    <w:uiPriority w:val="99"/>
+    <w:locked/>
+    <w:rsid w:val="00275137"/>
+    <w:pPr>
+      <w:spacing w:after="200" w:line="276" w:lineRule="auto"/>
+      <w:contextualSpacing/>
+    </w:pPr>
+    <w:rPr>
+      <w:rFonts w:eastAsia="Times New Roman"/>
+      <w:sz w:val="20"/>
+      <w:szCs w:val="20"/>
+    </w:rPr>
+    <w:tblPr>
+      <w:tblInd w:w="0" w:type="dxa"/>
+      <w:tblBorders>
+        <w:top w:val="single" w:sz="4" w:space="0" w:color="auto"/>
+        <w:left w:val="single" w:sz="4" w:space="0" w:color="auto"/>
+        <w:bottom w:val="single" w:sz="4" w:space="0" w:color="auto"/>
+        <w:right w:val="single" w:sz="4" w:space="0" w:color="auto"/>
+        <w:insideH w:val="single" w:sz="4" w:space="0" w:color="auto"/>
+        <w:insideV w:val="single" w:sz="4" w:space="0" w:color="auto"/>
+      </w:tblBorders>
+      <w:tblCellMar>
+        <w:top w:w="0" w:type="dxa"/>
+        <w:left w:w="108" w:type="dxa"/>
+        <w:bottom w:w="0" w:type="dxa"/>
+        <w:right w:w="108" w:type="dxa"/>
+      </w:tblCellMar>
+    </w:tblPr>
   </w:style>
 </w:styles>
 </file>

</xml_diff>